<commit_message>
requests moved to AsyncTasks
</commit_message>
<xml_diff>
--- a/note-Twitty/2. Обзор источников.docx
+++ b/note-Twitty/2. Обзор источников.docx
@@ -26,6 +26,9 @@
     </w:p>
     <w:p>
       <w:pPr>
+        <w:spacing w:after="0" w:line="240" w:lineRule="auto"/>
+        <w:ind w:firstLine="709"/>
+        <w:jc w:val="both"/>
         <w:rPr>
           <w:rFonts w:ascii="Times New Roman" w:hAnsi="Times New Roman" w:cs="Times New Roman"/>
           <w:sz w:val="28"/>
@@ -38,47 +41,70 @@
           <w:rFonts w:ascii="Times New Roman" w:hAnsi="Times New Roman" w:cs="Times New Roman"/>
           <w:sz w:val="28"/>
           <w:szCs w:val="28"/>
-        </w:rPr>
-        <w:t>Twitter</w:t>
-      </w:r>
-      <w:r>
-        <w:rPr>
-          <w:rFonts w:ascii="Times New Roman" w:hAnsi="Times New Roman" w:cs="Times New Roman"/>
-          <w:sz w:val="28"/>
-          <w:szCs w:val="28"/>
-          <w:lang w:val="ru-RU"/>
-        </w:rPr>
-        <w:t xml:space="preserve"> – </w:t>
-      </w:r>
-      <w:r>
-        <w:rPr>
-          <w:rFonts w:ascii="Times New Roman" w:hAnsi="Times New Roman" w:cs="Times New Roman"/>
-          <w:sz w:val="28"/>
-          <w:szCs w:val="28"/>
-          <w:lang w:val="ru-RU"/>
-        </w:rPr>
-        <w:t>популярная социальная сеть, характерной особенностью которой является особый стиль записей («твитов», от англ. «</w:t>
-      </w:r>
-      <w:r>
-        <w:rPr>
-          <w:rFonts w:ascii="Times New Roman" w:hAnsi="Times New Roman" w:cs="Times New Roman"/>
-          <w:sz w:val="28"/>
-          <w:szCs w:val="28"/>
-        </w:rPr>
-        <w:t>tweet</w:t>
-      </w:r>
-      <w:r>
-        <w:rPr>
-          <w:rFonts w:ascii="Times New Roman" w:hAnsi="Times New Roman" w:cs="Times New Roman"/>
-          <w:sz w:val="28"/>
-          <w:szCs w:val="28"/>
-          <w:lang w:val="ru-RU"/>
-        </w:rPr>
-        <w:t xml:space="preserve">» - щебетать). Ограничение каждого «твита» в 280 символов обуславливает особый лаконичный характер публикуемых пользователями сообщений. </w:t>
+          <w:lang w:val="ru-RU"/>
+        </w:rPr>
+        <w:t xml:space="preserve">По данных </w:t>
+      </w:r>
+      <w:r>
+        <w:rPr>
+          <w:rFonts w:ascii="Times New Roman" w:hAnsi="Times New Roman" w:cs="Times New Roman"/>
+          <w:sz w:val="28"/>
+          <w:szCs w:val="28"/>
+          <w:lang w:val="ru-RU"/>
+        </w:rPr>
+        <w:t>Counterpoint Research</w:t>
+      </w:r>
+      <w:r>
+        <w:rPr>
+          <w:rFonts w:ascii="Times New Roman" w:hAnsi="Times New Roman" w:cs="Times New Roman"/>
+          <w:sz w:val="28"/>
+          <w:szCs w:val="28"/>
+          <w:lang w:val="ru-RU"/>
+        </w:rPr>
+        <w:t xml:space="preserve">, более половины пользователей проводят больше пяти часов в сутки за смартфоном. </w:t>
+      </w:r>
+      <w:r>
+        <w:rPr>
+          <w:rFonts w:ascii="Times New Roman" w:hAnsi="Times New Roman" w:cs="Times New Roman"/>
+          <w:sz w:val="28"/>
+          <w:szCs w:val="28"/>
+          <w:lang w:val="ru-RU"/>
+        </w:rPr>
+        <w:t>Можно сказать</w:t>
+      </w:r>
+      <w:r>
+        <w:rPr>
+          <w:rFonts w:ascii="Times New Roman" w:hAnsi="Times New Roman" w:cs="Times New Roman"/>
+          <w:sz w:val="28"/>
+          <w:szCs w:val="28"/>
+          <w:lang w:val="ru-RU"/>
+        </w:rPr>
+        <w:t xml:space="preserve">, что приложения для мобильных платформ актуальны </w:t>
+      </w:r>
+      <w:r>
+        <w:rPr>
+          <w:rFonts w:ascii="Times New Roman" w:hAnsi="Times New Roman" w:cs="Times New Roman"/>
+          <w:sz w:val="28"/>
+          <w:szCs w:val="28"/>
+          <w:lang w:val="ru-RU"/>
+        </w:rPr>
+        <w:t xml:space="preserve">теперь </w:t>
+      </w:r>
+      <w:r>
+        <w:rPr>
+          <w:rFonts w:ascii="Times New Roman" w:hAnsi="Times New Roman" w:cs="Times New Roman"/>
+          <w:sz w:val="28"/>
+          <w:szCs w:val="28"/>
+          <w:lang w:val="ru-RU"/>
+        </w:rPr>
+        <w:t>как никогда раньше.</w:t>
       </w:r>
     </w:p>
     <w:p>
       <w:pPr>
+        <w:spacing w:after="0" w:line="240" w:lineRule="auto"/>
+        <w:ind w:firstLine="709"/>
+        <w:jc w:val="both"/>
         <w:rPr>
           <w:rFonts w:ascii="Times New Roman" w:hAnsi="Times New Roman" w:cs="Times New Roman"/>
           <w:sz w:val="28"/>
@@ -93,7 +119,7 @@
           <w:szCs w:val="28"/>
           <w:lang w:val="ru-RU"/>
         </w:rPr>
-        <w:t xml:space="preserve">Сегодня в </w:t>
+        <w:t xml:space="preserve">Сегодня абсолютное большинство людей имеют аккаунты в нескольких социальных сетях. </w:t>
       </w:r>
       <w:r>
         <w:rPr>
@@ -110,6 +136,89 @@
           <w:szCs w:val="28"/>
           <w:lang w:val="ru-RU"/>
         </w:rPr>
+        <w:t xml:space="preserve"> – </w:t>
+      </w:r>
+      <w:r>
+        <w:rPr>
+          <w:rFonts w:ascii="Times New Roman" w:hAnsi="Times New Roman" w:cs="Times New Roman"/>
+          <w:sz w:val="28"/>
+          <w:szCs w:val="28"/>
+          <w:lang w:val="ru-RU"/>
+        </w:rPr>
+        <w:t>популярная социальная сеть, характерной особенностью которой является особый стиль записей («твитов», от англ. «</w:t>
+      </w:r>
+      <w:r>
+        <w:rPr>
+          <w:rFonts w:ascii="Times New Roman" w:hAnsi="Times New Roman" w:cs="Times New Roman"/>
+          <w:sz w:val="28"/>
+          <w:szCs w:val="28"/>
+        </w:rPr>
+        <w:t>tweet</w:t>
+      </w:r>
+      <w:r>
+        <w:rPr>
+          <w:rFonts w:ascii="Times New Roman" w:hAnsi="Times New Roman" w:cs="Times New Roman"/>
+          <w:sz w:val="28"/>
+          <w:szCs w:val="28"/>
+          <w:lang w:val="ru-RU"/>
+        </w:rPr>
+        <w:t xml:space="preserve">» </w:t>
+      </w:r>
+      <w:r>
+        <w:rPr>
+          <w:rFonts w:ascii="Times New Roman" w:hAnsi="Times New Roman" w:cs="Times New Roman"/>
+          <w:sz w:val="28"/>
+          <w:szCs w:val="28"/>
+          <w:lang w:val="ru-RU"/>
+        </w:rPr>
+        <w:t xml:space="preserve">– </w:t>
+      </w:r>
+      <w:r>
+        <w:rPr>
+          <w:rFonts w:ascii="Times New Roman" w:hAnsi="Times New Roman" w:cs="Times New Roman"/>
+          <w:sz w:val="28"/>
+          <w:szCs w:val="28"/>
+          <w:lang w:val="ru-RU"/>
+        </w:rPr>
+        <w:t xml:space="preserve">щебетать). Ограничение каждого «твита» в 280 символов обуславливает особый лаконичный характер публикуемых пользователями сообщений. </w:t>
+      </w:r>
+    </w:p>
+    <w:p>
+      <w:pPr>
+        <w:spacing w:after="0" w:line="240" w:lineRule="auto"/>
+        <w:ind w:firstLine="709"/>
+        <w:jc w:val="both"/>
+        <w:rPr>
+          <w:rFonts w:ascii="Times New Roman" w:hAnsi="Times New Roman" w:cs="Times New Roman"/>
+          <w:sz w:val="28"/>
+          <w:szCs w:val="28"/>
+          <w:lang w:val="ru-RU"/>
+        </w:rPr>
+      </w:pPr>
+      <w:r>
+        <w:rPr>
+          <w:rFonts w:ascii="Times New Roman" w:hAnsi="Times New Roman" w:cs="Times New Roman"/>
+          <w:sz w:val="28"/>
+          <w:szCs w:val="28"/>
+          <w:lang w:val="ru-RU"/>
+        </w:rPr>
+        <w:t xml:space="preserve">В </w:t>
+      </w:r>
+      <w:r>
+        <w:rPr>
+          <w:rFonts w:ascii="Times New Roman" w:hAnsi="Times New Roman" w:cs="Times New Roman"/>
+          <w:sz w:val="28"/>
+          <w:szCs w:val="28"/>
+        </w:rPr>
+        <w:t>Twitter</w:t>
+      </w:r>
+      <w:r>
+        <w:rPr>
+          <w:rFonts w:ascii="Times New Roman" w:hAnsi="Times New Roman" w:cs="Times New Roman"/>
+          <w:sz w:val="28"/>
+          <w:szCs w:val="28"/>
+          <w:lang w:val="ru-RU"/>
+        </w:rPr>
         <w:t xml:space="preserve"> </w:t>
       </w:r>
       <w:r>
@@ -119,19 +228,294 @@
           <w:szCs w:val="28"/>
           <w:lang w:val="ru-RU"/>
         </w:rPr>
-        <w:t>можно читать поли</w:t>
+        <w:t>можно читать политических и общественных деятелей,</w:t>
+      </w:r>
+      <w:r>
+        <w:rPr>
+          <w:rFonts w:ascii="Times New Roman" w:hAnsi="Times New Roman" w:cs="Times New Roman"/>
+          <w:sz w:val="28"/>
+          <w:szCs w:val="28"/>
+          <w:lang w:val="ru-RU"/>
+        </w:rPr>
+        <w:t xml:space="preserve"> </w:t>
+      </w:r>
+      <w:r>
+        <w:rPr>
+          <w:rFonts w:ascii="Times New Roman" w:hAnsi="Times New Roman" w:cs="Times New Roman"/>
+          <w:sz w:val="28"/>
+          <w:szCs w:val="28"/>
+          <w:lang w:val="ru-RU"/>
+        </w:rPr>
+        <w:t xml:space="preserve">пользователями </w:t>
+      </w:r>
+      <w:r>
+        <w:rPr>
+          <w:rFonts w:ascii="Times New Roman" w:hAnsi="Times New Roman" w:cs="Times New Roman"/>
+          <w:sz w:val="28"/>
+          <w:szCs w:val="28"/>
+        </w:rPr>
+        <w:t>Twitter</w:t>
+      </w:r>
+      <w:r>
+        <w:rPr>
+          <w:rFonts w:ascii="Times New Roman" w:hAnsi="Times New Roman" w:cs="Times New Roman"/>
+          <w:sz w:val="28"/>
+          <w:szCs w:val="28"/>
+          <w:lang w:val="ru-RU"/>
+        </w:rPr>
+        <w:t xml:space="preserve"> </w:t>
+      </w:r>
+      <w:r>
+        <w:rPr>
+          <w:rFonts w:ascii="Times New Roman" w:hAnsi="Times New Roman" w:cs="Times New Roman"/>
+          <w:sz w:val="28"/>
+          <w:szCs w:val="28"/>
+          <w:lang w:val="ru-RU"/>
+        </w:rPr>
+        <w:t xml:space="preserve">являются большинство крупных организаций и брендов. </w:t>
+      </w:r>
+    </w:p>
+    <w:p>
+      <w:pPr>
+        <w:spacing w:after="0" w:line="240" w:lineRule="auto"/>
+        <w:ind w:firstLine="709"/>
+        <w:jc w:val="both"/>
+        <w:rPr>
+          <w:rFonts w:ascii="Times New Roman" w:hAnsi="Times New Roman" w:cs="Times New Roman"/>
+          <w:sz w:val="28"/>
+          <w:szCs w:val="28"/>
+          <w:lang w:val="ru-RU"/>
+        </w:rPr>
+      </w:pPr>
+      <w:r>
+        <w:rPr>
+          <w:rFonts w:ascii="Times New Roman" w:hAnsi="Times New Roman" w:cs="Times New Roman"/>
+          <w:sz w:val="28"/>
+          <w:szCs w:val="28"/>
+          <w:lang w:val="ru-RU"/>
+        </w:rPr>
+        <w:t xml:space="preserve">Целью данной работы является разработка </w:t>
+      </w:r>
+      <w:r>
+        <w:rPr>
+          <w:rFonts w:ascii="Times New Roman" w:hAnsi="Times New Roman" w:cs="Times New Roman"/>
+          <w:sz w:val="28"/>
+          <w:szCs w:val="28"/>
+        </w:rPr>
+        <w:t>Twitter</w:t>
+      </w:r>
+      <w:r>
+        <w:rPr>
+          <w:rFonts w:ascii="Times New Roman" w:hAnsi="Times New Roman" w:cs="Times New Roman"/>
+          <w:sz w:val="28"/>
+          <w:szCs w:val="28"/>
+          <w:lang w:val="ru-RU"/>
+        </w:rPr>
+        <w:t>-</w:t>
+      </w:r>
+      <w:r>
+        <w:rPr>
+          <w:rFonts w:ascii="Times New Roman" w:hAnsi="Times New Roman" w:cs="Times New Roman"/>
+          <w:sz w:val="28"/>
+          <w:szCs w:val="28"/>
+          <w:lang w:val="ru-RU"/>
+        </w:rPr>
+        <w:t xml:space="preserve">клиента для ОС </w:t>
+      </w:r>
+      <w:r>
+        <w:rPr>
+          <w:rFonts w:ascii="Times New Roman" w:hAnsi="Times New Roman" w:cs="Times New Roman"/>
+          <w:sz w:val="28"/>
+          <w:szCs w:val="28"/>
+        </w:rPr>
+        <w:t>Android</w:t>
+      </w:r>
+      <w:r>
+        <w:rPr>
+          <w:rFonts w:ascii="Times New Roman" w:hAnsi="Times New Roman" w:cs="Times New Roman"/>
+          <w:sz w:val="28"/>
+          <w:szCs w:val="28"/>
+          <w:lang w:val="ru-RU"/>
+        </w:rPr>
+        <w:t xml:space="preserve">. </w:t>
+      </w:r>
+      <w:r>
+        <w:rPr>
+          <w:rFonts w:ascii="Times New Roman" w:hAnsi="Times New Roman" w:cs="Times New Roman"/>
+          <w:sz w:val="28"/>
+          <w:szCs w:val="28"/>
+        </w:rPr>
+        <w:t>Twitter</w:t>
+      </w:r>
+      <w:r>
+        <w:rPr>
+          <w:rFonts w:ascii="Times New Roman" w:hAnsi="Times New Roman" w:cs="Times New Roman"/>
+          <w:sz w:val="28"/>
+          <w:szCs w:val="28"/>
+          <w:lang w:val="ru-RU"/>
+        </w:rPr>
+        <w:t>-</w:t>
+      </w:r>
+      <w:r>
+        <w:rPr>
+          <w:rFonts w:ascii="Times New Roman" w:hAnsi="Times New Roman" w:cs="Times New Roman"/>
+          <w:sz w:val="28"/>
+          <w:szCs w:val="28"/>
+          <w:lang w:val="ru-RU"/>
+        </w:rPr>
+        <w:t xml:space="preserve">клиент – приложение, осуществляющее обмен информацией с сервером </w:t>
+      </w:r>
+      <w:r>
+        <w:rPr>
+          <w:rFonts w:ascii="Times New Roman" w:hAnsi="Times New Roman" w:cs="Times New Roman"/>
+          <w:sz w:val="28"/>
+          <w:szCs w:val="28"/>
+        </w:rPr>
+        <w:t>Twitter</w:t>
+      </w:r>
+      <w:r>
+        <w:rPr>
+          <w:rFonts w:ascii="Times New Roman" w:hAnsi="Times New Roman" w:cs="Times New Roman"/>
+          <w:sz w:val="28"/>
+          <w:szCs w:val="28"/>
+          <w:lang w:val="ru-RU"/>
+        </w:rPr>
+        <w:t xml:space="preserve"> </w:t>
+      </w:r>
+      <w:r>
+        <w:rPr>
+          <w:rFonts w:ascii="Times New Roman" w:hAnsi="Times New Roman" w:cs="Times New Roman"/>
+          <w:sz w:val="28"/>
+          <w:szCs w:val="28"/>
+          <w:lang w:val="ru-RU"/>
+        </w:rPr>
+        <w:t xml:space="preserve">посредством </w:t>
+      </w:r>
+      <w:r>
+        <w:rPr>
+          <w:rFonts w:ascii="Times New Roman" w:hAnsi="Times New Roman" w:cs="Times New Roman"/>
+          <w:sz w:val="28"/>
+          <w:szCs w:val="28"/>
+        </w:rPr>
+        <w:t>API</w:t>
+      </w:r>
+      <w:r>
+        <w:rPr>
+          <w:rFonts w:ascii="Times New Roman" w:hAnsi="Times New Roman" w:cs="Times New Roman"/>
+          <w:sz w:val="28"/>
+          <w:szCs w:val="28"/>
+          <w:lang w:val="ru-RU"/>
+        </w:rPr>
+        <w:t xml:space="preserve">. </w:t>
+      </w:r>
+      <w:r>
+        <w:rPr>
+          <w:rFonts w:ascii="Times New Roman" w:hAnsi="Times New Roman" w:cs="Times New Roman"/>
+          <w:sz w:val="28"/>
+          <w:szCs w:val="28"/>
+          <w:lang w:val="ru-RU"/>
+        </w:rPr>
+        <w:t xml:space="preserve">Минимальная функциональность должна включать в себя возможность просматривать новостную ленту, добавлять новые «твиты», просматривать аккаунты пользователей. </w:t>
+      </w:r>
+    </w:p>
+    <w:p>
+      <w:pPr>
+        <w:spacing w:after="0" w:line="240" w:lineRule="auto"/>
+        <w:ind w:firstLine="709"/>
+        <w:jc w:val="both"/>
+        <w:rPr>
+          <w:rFonts w:ascii="Times New Roman" w:hAnsi="Times New Roman" w:cs="Times New Roman"/>
+          <w:sz w:val="28"/>
+          <w:szCs w:val="28"/>
+          <w:lang w:val="ru-RU"/>
+        </w:rPr>
+      </w:pPr>
+      <w:r>
+        <w:rPr>
+          <w:rFonts w:ascii="Times New Roman" w:hAnsi="Times New Roman" w:cs="Times New Roman"/>
+          <w:sz w:val="28"/>
+          <w:szCs w:val="28"/>
+          <w:lang w:val="ru-RU"/>
+        </w:rPr>
+        <w:t xml:space="preserve">Заинтересованность в создании данного программного продукта обусловлена возможностью изучить разработку ПО для платформы </w:t>
+      </w:r>
+      <w:r>
+        <w:rPr>
+          <w:rFonts w:ascii="Times New Roman" w:hAnsi="Times New Roman" w:cs="Times New Roman"/>
+          <w:sz w:val="28"/>
+          <w:szCs w:val="28"/>
+        </w:rPr>
+        <w:t>Android</w:t>
+      </w:r>
+      <w:r>
+        <w:rPr>
+          <w:rFonts w:ascii="Times New Roman" w:hAnsi="Times New Roman" w:cs="Times New Roman"/>
+          <w:sz w:val="28"/>
+          <w:szCs w:val="28"/>
+          <w:lang w:val="ru-RU"/>
+        </w:rPr>
+        <w:t xml:space="preserve">, </w:t>
+      </w:r>
+      <w:r>
+        <w:rPr>
+          <w:rFonts w:ascii="Times New Roman" w:hAnsi="Times New Roman" w:cs="Times New Roman"/>
+          <w:sz w:val="28"/>
+          <w:szCs w:val="28"/>
+          <w:lang w:val="ru-RU"/>
+        </w:rPr>
+        <w:t xml:space="preserve">получить представление об основах </w:t>
+      </w:r>
+      <w:r>
+        <w:rPr>
+          <w:rFonts w:ascii="Times New Roman" w:hAnsi="Times New Roman" w:cs="Times New Roman"/>
+          <w:sz w:val="28"/>
+          <w:szCs w:val="28"/>
+        </w:rPr>
+        <w:t>Material</w:t>
+      </w:r>
+      <w:r>
+        <w:rPr>
+          <w:rFonts w:ascii="Times New Roman" w:hAnsi="Times New Roman" w:cs="Times New Roman"/>
+          <w:sz w:val="28"/>
+          <w:szCs w:val="28"/>
+          <w:lang w:val="ru-RU"/>
+        </w:rPr>
+        <w:t xml:space="preserve"> </w:t>
+      </w:r>
+      <w:r>
+        <w:rPr>
+          <w:rFonts w:ascii="Times New Roman" w:hAnsi="Times New Roman" w:cs="Times New Roman"/>
+          <w:sz w:val="28"/>
+          <w:szCs w:val="28"/>
+        </w:rPr>
+        <w:t>Design</w:t>
+      </w:r>
+      <w:r>
+        <w:rPr>
+          <w:rFonts w:ascii="Times New Roman" w:hAnsi="Times New Roman" w:cs="Times New Roman"/>
+          <w:sz w:val="28"/>
+          <w:szCs w:val="28"/>
+          <w:lang w:val="ru-RU"/>
+        </w:rPr>
+        <w:t xml:space="preserve">, а </w:t>
+      </w:r>
+      <w:r>
+        <w:rPr>
+          <w:rFonts w:ascii="Times New Roman" w:hAnsi="Times New Roman" w:cs="Times New Roman"/>
+          <w:sz w:val="28"/>
+          <w:szCs w:val="28"/>
+          <w:lang w:val="ru-RU"/>
+        </w:rPr>
+        <w:t>также получить опыт работы с сетью.</w:t>
+      </w:r>
+      <w:r>
+        <w:rPr>
+          <w:lang w:val="ru-RU"/>
+        </w:rPr>
+        <w:t xml:space="preserve"> </w:t>
       </w:r>
       <w:bookmarkStart w:id="0" w:name="_GoBack"/>
       <w:bookmarkEnd w:id="0"/>
-      <w:r>
-        <w:rPr>
-          <w:rFonts w:ascii="Times New Roman" w:hAnsi="Times New Roman" w:cs="Times New Roman"/>
-          <w:sz w:val="28"/>
-          <w:szCs w:val="28"/>
-          <w:lang w:val="ru-RU"/>
-        </w:rPr>
-        <w:t xml:space="preserve">тических и общественных деятелей, </w:t>
-      </w:r>
     </w:p>
     <w:sectPr>
       <w:pgSz w:w="12240" w:h="15840"/>

</xml_diff>